<commit_message>
Izmena pitaj Boga koja
</commit_message>
<xml_diff>
--- a/Documentation/Druga faza/Perzistencija.docx
+++ b/Documentation/Druga faza/Perzistencija.docx
@@ -779,10 +779,10 @@
           <w:lang w:val="sr-Latn-RS"/>
         </w:rPr>
         <w:drawing>
-          <wp:inline distT="0" distB="0" distL="0" distR="0" wp14:anchorId="63B250F9" wp14:editId="2BCBFFE6">
-            <wp:extent cx="5943600" cy="3042285"/>
-            <wp:effectExtent l="0" t="0" r="0" b="5715"/>
-            <wp:docPr id="5" name="Picture 5"/>
+          <wp:inline distT="0" distB="0" distL="0" distR="0" wp14:anchorId="73F303ED" wp14:editId="09E16F79">
+            <wp:extent cx="5943600" cy="2915285"/>
+            <wp:effectExtent l="0" t="0" r="0" b="0"/>
+            <wp:docPr id="2" name="Picture 2"/>
             <wp:cNvGraphicFramePr>
               <a:graphicFrameLocks xmlns:a="http://schemas.openxmlformats.org/drawingml/2006/main" noChangeAspect="1"/>
             </wp:cNvGraphicFramePr>
@@ -802,7 +802,7 @@
                   <pic:spPr>
                     <a:xfrm>
                       <a:off x="0" y="0"/>
-                      <a:ext cx="5943600" cy="3042285"/>
+                      <a:ext cx="5943600" cy="2915285"/>
                     </a:xfrm>
                     <a:prstGeom prst="rect">
                       <a:avLst/>

</xml_diff>

<commit_message>
Baza odradjena i migracije, ispravljen word
</commit_message>
<xml_diff>
--- a/Documentation/Druga faza/Perzistencija.docx
+++ b/Documentation/Druga faza/Perzistencija.docx
@@ -757,32 +757,19 @@
           <w:szCs w:val="24"/>
           <w:lang w:val="sr-Latn-RS"/>
         </w:rPr>
-        <w:t>Model podataka se perzistira u bazi podataka u vidu modela entiteta, kao na dijagramu:</w:t>
-      </w:r>
-    </w:p>
-    <w:p>
-      <w:pPr>
-        <w:pStyle w:val="ListParagraph"/>
-        <w:jc w:val="both"/>
-        <w:rPr>
-          <w:rFonts w:ascii="Times New Roman" w:hAnsi="Times New Roman" w:cs="Times New Roman"/>
-          <w:sz w:val="24"/>
-          <w:szCs w:val="24"/>
-          <w:lang w:val="sr-Latn-RS"/>
-        </w:rPr>
-      </w:pPr>
-      <w:r>
-        <w:rPr>
-          <w:rFonts w:ascii="Times New Roman" w:hAnsi="Times New Roman" w:cs="Times New Roman"/>
-          <w:sz w:val="24"/>
-          <w:szCs w:val="24"/>
-          <w:lang w:val="sr-Latn-RS"/>
-        </w:rPr>
         <w:drawing>
-          <wp:inline distT="0" distB="0" distL="0" distR="0" wp14:anchorId="73F303ED" wp14:editId="09E16F79">
-            <wp:extent cx="5943600" cy="2915285"/>
-            <wp:effectExtent l="0" t="0" r="0" b="0"/>
-            <wp:docPr id="2" name="Picture 2"/>
+          <wp:anchor distT="0" distB="0" distL="114300" distR="114300" simplePos="0" relativeHeight="251659264" behindDoc="0" locked="0" layoutInCell="1" allowOverlap="1" wp14:anchorId="227FB551" wp14:editId="185BA64A">
+            <wp:simplePos x="0" y="0"/>
+            <wp:positionH relativeFrom="column">
+              <wp:posOffset>209550</wp:posOffset>
+            </wp:positionH>
+            <wp:positionV relativeFrom="paragraph">
+              <wp:posOffset>220345</wp:posOffset>
+            </wp:positionV>
+            <wp:extent cx="5943600" cy="3690620"/>
+            <wp:effectExtent l="0" t="0" r="0" b="5080"/>
+            <wp:wrapTopAndBottom/>
+            <wp:docPr id="3" name="Picture 3"/>
             <wp:cNvGraphicFramePr>
               <a:graphicFrameLocks xmlns:a="http://schemas.openxmlformats.org/drawingml/2006/main" noChangeAspect="1"/>
             </wp:cNvGraphicFramePr>
@@ -794,7 +781,13 @@
                     <pic:cNvPicPr/>
                   </pic:nvPicPr>
                   <pic:blipFill>
-                    <a:blip r:embed="rId6"/>
+                    <a:blip r:embed="rId6">
+                      <a:extLst>
+                        <a:ext uri="{28A0092B-C50C-407E-A947-70E740481C1C}">
+                          <a14:useLocalDpi xmlns:a14="http://schemas.microsoft.com/office/drawing/2010/main" val="0"/>
+                        </a:ext>
+                      </a:extLst>
+                    </a:blip>
                     <a:stretch>
                       <a:fillRect/>
                     </a:stretch>
@@ -802,7 +795,7 @@
                   <pic:spPr>
                     <a:xfrm>
                       <a:off x="0" y="0"/>
-                      <a:ext cx="5943600" cy="2915285"/>
+                      <a:ext cx="5943600" cy="3690620"/>
                     </a:xfrm>
                     <a:prstGeom prst="rect">
                       <a:avLst/>
@@ -811,11 +804,38 @@
                 </pic:pic>
               </a:graphicData>
             </a:graphic>
-          </wp:inline>
+            <wp14:sizeRelH relativeFrom="page">
+              <wp14:pctWidth>0</wp14:pctWidth>
+            </wp14:sizeRelH>
+            <wp14:sizeRelV relativeFrom="page">
+              <wp14:pctHeight>0</wp14:pctHeight>
+            </wp14:sizeRelV>
+          </wp:anchor>
         </w:drawing>
+      </w:r>
+      <w:r>
+        <w:rPr>
+          <w:rFonts w:ascii="Times New Roman" w:hAnsi="Times New Roman" w:cs="Times New Roman"/>
+          <w:sz w:val="24"/>
+          <w:szCs w:val="24"/>
+          <w:lang w:val="sr-Latn-RS"/>
+        </w:rPr>
+        <w:t>Model podataka se perzistira u bazi podataka u vidu modela entiteta, kao na dijagramu:</w:t>
       </w:r>
       <w:bookmarkStart w:id="0" w:name="_GoBack"/>
       <w:bookmarkEnd w:id="0"/>
+    </w:p>
+    <w:p>
+      <w:pPr>
+        <w:pStyle w:val="ListParagraph"/>
+        <w:jc w:val="both"/>
+        <w:rPr>
+          <w:rFonts w:ascii="Times New Roman" w:hAnsi="Times New Roman" w:cs="Times New Roman"/>
+          <w:sz w:val="24"/>
+          <w:szCs w:val="24"/>
+          <w:lang w:val="sr-Latn-RS"/>
+        </w:rPr>
+      </w:pPr>
     </w:p>
     <w:p>
       <w:pPr>

</xml_diff>